<commit_message>
[6316] Read table column widths
I noticed this wasn’t done yet, and it was a simple change.

Note the column widths (which are doubles) are now displayed in the
native for the tests: is that ok? I wonder about rounding errors. Would
it be better to use a `Rational` here instead (especially since I’m
creating them by division)?
</commit_message>
<xml_diff>
--- a/test/docx/golden/table_one_row.docx
+++ b/test/docx/golden/table_one_row.docx
@@ -5,10 +5,14 @@
     <w:tbl>
       <w:tblPr>
         <w:tblStyle w:val="Table"/>
-        <w:tblW w:type="pct" w:w="0"/>
+        <w:tblW w:type="pct" w:w="5000"/>
         <w:tblLook w:firstRow="0" w:lastRow="0" w:firstColumn="0" w:lastColumn="0" w:noHBand="0" w:noVBand="0" w:val="0000"/>
       </w:tblPr>
-      <w:tblGrid/>
+      <w:tblGrid>
+        <w:gridCol w:w="2640"/>
+        <w:gridCol w:w="2640"/>
+        <w:gridCol w:w="2640"/>
+      </w:tblGrid>
       <w:tr>
         <w:tc>
           <w:p>

</xml_diff>